<commit_message>
added the code for normal and uniform probabality
</commit_message>
<xml_diff>
--- a/Day5_study material.docx
+++ b/Day5_study material.docx
@@ -206,150 +206,64 @@
     <w:p>
       <w:r>
         <w:lastRenderedPageBreak/>
-        <w:t xml:space="preserve">import </w:t>
-      </w:r>
-      <w:proofErr w:type="spellStart"/>
-      <w:r>
-        <w:t>numpy</w:t>
-      </w:r>
-      <w:proofErr w:type="spellEnd"/>
-      <w:r>
-        <w:t xml:space="preserve"> as np</w:t>
+        <w:t>import numpy as np</w:t>
       </w:r>
       <w:r>
         <w:br/>
-        <w:t xml:space="preserve">import </w:t>
-      </w:r>
-      <w:proofErr w:type="spellStart"/>
-      <w:r>
-        <w:t>matplotlib.pyplot</w:t>
-      </w:r>
-      <w:proofErr w:type="spellEnd"/>
-      <w:r>
-        <w:t xml:space="preserve"> as </w:t>
-      </w:r>
-      <w:proofErr w:type="spellStart"/>
-      <w:r>
-        <w:t>plt</w:t>
-      </w:r>
-      <w:proofErr w:type="spellEnd"/>
+        <w:t>import matplotlib.pyplot as plt</w:t>
+      </w:r>
       <w:r>
         <w:br/>
       </w:r>
       <w:r>
         <w:br/>
-        <w:t># Generate sample data for a normal distribution (bell curve)</w:t>
+        <w:t># Generate data from a Uniform Distribution</w:t>
       </w:r>
       <w:r>
         <w:br/>
-        <w:t># loc = mean, scale = standard deviation, size = number of data points</w:t>
+        <w:t># low = minimum value, high = maximum value, size = number of samples</w:t>
       </w:r>
       <w:r>
         <w:br/>
-        <w:t xml:space="preserve">data = </w:t>
-      </w:r>
-      <w:proofErr w:type="spellStart"/>
-      <w:r>
-        <w:t>np.random.normal</w:t>
-      </w:r>
-      <w:proofErr w:type="spellEnd"/>
-      <w:r>
-        <w:t>(loc=50, scale=10, size=1000)</w:t>
+        <w:t>data = np.random.uniform(low=10, high=50, size=1000)</w:t>
       </w:r>
       <w:r>
         <w:br/>
       </w:r>
       <w:r>
         <w:br/>
-        <w:t># Plotting the histogram (bell curve)</w:t>
+        <w:t># Plotting the uniform distribution</w:t>
       </w:r>
       <w:r>
         <w:br/>
-      </w:r>
-      <w:proofErr w:type="spellStart"/>
-      <w:r>
-        <w:t>plt.figure</w:t>
-      </w:r>
-      <w:proofErr w:type="spellEnd"/>
-      <w:r>
-        <w:t>(</w:t>
-      </w:r>
-      <w:proofErr w:type="spellStart"/>
-      <w:r>
-        <w:t>figsize</w:t>
-      </w:r>
-      <w:proofErr w:type="spellEnd"/>
-      <w:r>
-        <w:t>=(8, 5))</w:t>
+        <w:t>plt.figure(figsize=(8, 5))</w:t>
       </w:r>
       <w:r>
         <w:br/>
-      </w:r>
-      <w:proofErr w:type="spellStart"/>
-      <w:r>
-        <w:t>plt.hist</w:t>
-      </w:r>
-      <w:proofErr w:type="spellEnd"/>
-      <w:r>
-        <w:t>(data, bins=30, density=True)</w:t>
+        <w:t>plt.hist(data, bins=20, density=True)</w:t>
       </w:r>
       <w:r>
         <w:br/>
-      </w:r>
-      <w:proofErr w:type="spellStart"/>
-      <w:r>
-        <w:t>plt.title</w:t>
-      </w:r>
-      <w:proofErr w:type="spellEnd"/>
-      <w:r>
-        <w:t>("Bell Curve (Normal Distribution) - Sales Example")</w:t>
+        <w:t>plt.title("Uniform Distribution Example")</w:t>
       </w:r>
       <w:r>
         <w:br/>
-      </w:r>
-      <w:proofErr w:type="spellStart"/>
-      <w:r>
-        <w:t>plt.xlabel</w:t>
-      </w:r>
-      <w:proofErr w:type="spellEnd"/>
-      <w:r>
-        <w:t>("Sales Units")</w:t>
+        <w:t>plt.xlabel("Value Range")</w:t>
       </w:r>
       <w:r>
         <w:br/>
-      </w:r>
-      <w:proofErr w:type="spellStart"/>
-      <w:r>
-        <w:t>plt.ylabel</w:t>
-      </w:r>
-      <w:proofErr w:type="spellEnd"/>
-      <w:r>
-        <w:t>("Density")</w:t>
+        <w:t>plt.ylabel("Density")</w:t>
       </w:r>
       <w:r>
         <w:br/>
-      </w:r>
-      <w:proofErr w:type="spellStart"/>
-      <w:r>
-        <w:t>plt.grid</w:t>
-      </w:r>
-      <w:proofErr w:type="spellEnd"/>
-      <w:r>
-        <w:t>(True)</w:t>
+        <w:t>plt.grid(True)</w:t>
       </w:r>
       <w:r>
         <w:br/>
       </w:r>
       <w:r>
         <w:br/>
-      </w:r>
-      <w:proofErr w:type="spellStart"/>
-      <w:r>
-        <w:t>plt.show</w:t>
-      </w:r>
-      <w:proofErr w:type="spellEnd"/>
-      <w:r>
-        <w:t>()</w:t>
+        <w:t>plt.show()</w:t>
       </w:r>
     </w:p>
     <w:p/>
@@ -705,17 +619,8 @@
           <w:i/>
           <w:iCs/>
         </w:rPr>
-        <w:t>k-</w:t>
-      </w:r>
-      <w:proofErr w:type="spellStart"/>
-      <w:r>
-        <w:rPr>
-          <w:i/>
-          <w:iCs/>
-        </w:rPr>
-        <w:t>th</w:t>
-      </w:r>
-      <w:proofErr w:type="spellEnd"/>
+        <w:t>k-th</w:t>
+      </w:r>
       <w:r>
         <w:t xml:space="preserve"> element.</w:t>
       </w:r>
@@ -1130,13 +1035,8 @@
         <w:t>increases</w:t>
       </w:r>
       <w:r>
-        <w:t xml:space="preserve"> </w:t>
-      </w:r>
-      <w:proofErr w:type="gramStart"/>
-      <w:r>
-        <w:t>clicks</w:t>
-      </w:r>
-      <w:proofErr w:type="gramEnd"/>
+        <w:t xml:space="preserve"> clicks</w:t>
+      </w:r>
     </w:p>
     <w:p>
       <w:r>
@@ -1934,11 +1834,9 @@
           <w:numId w:val="13"/>
         </w:numPr>
       </w:pPr>
-      <w:proofErr w:type="spellStart"/>
       <w:r>
         <w:t>Dunzo</w:t>
       </w:r>
-      <w:proofErr w:type="spellEnd"/>
     </w:p>
     <w:p>
       <w:r>

</xml_diff>